<commit_message>
Carta Renuncia Dirección General DÍAS
</commit_message>
<xml_diff>
--- a/Notes on Topics/Carta de Renuncia Direccion General.docx
+++ b/Notes on Topics/Carta de Renuncia Direccion General.docx
@@ -12,33 +12,7 @@
     </w:p>
     <w:p>
       <w:r>
-        <w:t>La presente carta tiene como fin</w:t>
-      </w:r>
-      <w:r>
-        <w:t xml:space="preserve"> presentar formalmente mi renuncia al cargo de </w:t>
-      </w:r>
-      <w:r>
-        <w:t>Dirección General de</w:t>
-      </w:r>
-      <w:r>
-        <w:t xml:space="preserve"> </w:t>
-      </w:r>
-      <w:r>
-        <w:t xml:space="preserve">DÍAS EAFIT 2023. </w:t>
-      </w:r>
-      <w:r>
-        <w:t>Ha sido una decisión difícil de tomar, pero debido a ciertas dificultades personales que estoy enfrentando actualmente, considero</w:t>
-      </w:r>
-      <w:r>
-        <w:t>, junto con ustedes,</w:t>
-      </w:r>
-      <w:r>
-        <w:t xml:space="preserve"> que es lo mejor tanto para mí como para la organización.</w:t>
-      </w:r>
-    </w:p>
-    <w:p>
-      <w:r>
-        <w:t>Agradezco sinceramente la oportunidad de trabajar en [Nombre de la Organización] y de colaborar con un equipo tan dedicado y profesional. Me llevo conmigo experiencias valiosas y aprendizajes significativos que seguramente me beneficiarán en mi futuro profesional.</w:t>
+        <w:t>La presente carta tiene como fin presentar formalmente mi renuncia al cargo de Dirección General de DÍAS EAFIT 2023. Ha sido una decisión difícil de tomar, pero debido a ciertas dificultades personales que estoy enfrentando actualmente, considero, junto con ustedes, que es lo mejor tanto para mí como para la organización.</w:t>
       </w:r>
     </w:p>
     <w:p>

</xml_diff>